<commit_message>
2019.01.17 Added pdf-file and new commits
</commit_message>
<xml_diff>
--- a/20190116-Esitutkimus-1.0.docx
+++ b/20190116-Esitutkimus-1.0.docx
@@ -1972,7 +1972,7 @@
             <w:tabs>
               <w:tab w:val="right" w:pos="9030"/>
             </w:tabs>
-            <w:spacing w:after="80" w:before="200" w:line="240" w:lineRule="auto"/>
+            <w:spacing w:before="200" w:line="240" w:lineRule="auto"/>
             <w:ind w:left="0" w:firstLine="0"/>
             <w:rPr/>
           </w:pPr>
@@ -2003,6 +2003,52 @@
               <w:rtl w:val="0"/>
             </w:rPr>
             <w:t xml:space="preserve">9</w:t>
+          </w:r>
+          <w:r>
+            <w:fldChar w:fldCharType="end"/>
+          </w:r>
+          <w:r>
+            <w:rPr>
+              <w:rtl w:val="0"/>
+            </w:rPr>
+          </w:r>
+        </w:p>
+        <w:p>
+          <w:pPr>
+            <w:tabs>
+              <w:tab w:val="right" w:pos="9030"/>
+            </w:tabs>
+            <w:spacing w:after="80" w:before="200" w:line="240" w:lineRule="auto"/>
+            <w:ind w:left="0" w:firstLine="0"/>
+            <w:rPr/>
+          </w:pPr>
+          <w:hyperlink w:anchor="_q48otzhuq6zj">
+            <w:r>
+              <w:rPr>
+                <w:b w:val="1"/>
+                <w:rtl w:val="0"/>
+              </w:rPr>
+              <w:t xml:space="preserve">Liite 3 Pikasuunnitelma</w:t>
+            </w:r>
+          </w:hyperlink>
+          <w:r>
+            <w:rPr>
+              <w:b w:val="1"/>
+              <w:rtl w:val="0"/>
+            </w:rPr>
+            <w:tab/>
+          </w:r>
+          <w:r>
+            <w:fldChar w:fldCharType="begin"/>
+            <w:instrText xml:space="preserve"> PAGEREF _q48otzhuq6zj \h </w:instrText>
+            <w:fldChar w:fldCharType="separate"/>
+          </w:r>
+          <w:r>
+            <w:rPr>
+              <w:b w:val="1"/>
+              <w:rtl w:val="0"/>
+            </w:rPr>
+            <w:t xml:space="preserve">10</w:t>
           </w:r>
           <w:r>
             <w:fldChar w:fldCharType="end"/>
@@ -2503,7 +2549,7 @@
         <w:rPr>
           <w:rtl w:val="0"/>
         </w:rPr>
-        <w:t xml:space="preserve">. Merkittävä haaste muodostuu videoleikkeiden tallentamisesta ja niiden käsittelystä. Vähäisenä riskinä on versionhallinta ja tietokannan toimivuus. Mahdolliseen riskiin varaudutaan ottamalla asia esille palaverissa ja käydään läpi todelliset tila tarpeet ja vaatimukset.</w:t>
+        <w:t xml:space="preserve">. Merkittävä haaste muodostuu videoleikkeiden tallentamisesta ja niiden käsittelystä. Vähäisenä riskinä on versionhallinta ja tietokannan toimivuus. Mahdolliseen riskiin varaudutaan ottamalla asia esille palaverissa ja ulkoasun (sketchi) luonnokset toimitetaan asiakkaalle ja tyyliasuun määritellään projektin edistyessä.</w:t>
       </w:r>
     </w:p>
     <w:p>
@@ -3436,12 +3482,12 @@
           <wp:inline distB="114300" distT="114300" distL="114300" distR="114300">
             <wp:extent cx="5734050" cy="4673600"/>
             <wp:effectExtent b="0" l="0" r="0" t="0"/>
-            <wp:docPr id="1" name="image1.png"/>
+            <wp:docPr id="3" name="image2.png"/>
             <a:graphic>
               <a:graphicData uri="http://schemas.openxmlformats.org/drawingml/2006/picture">
                 <pic:pic>
                   <pic:nvPicPr>
-                    <pic:cNvPr id="0" name="image1.png"/>
+                    <pic:cNvPr id="0" name="image2.png"/>
                     <pic:cNvPicPr preferRelativeResize="0"/>
                   </pic:nvPicPr>
                   <pic:blipFill>
@@ -4550,12 +4596,247 @@
         </w:rPr>
         <w:t xml:space="preserve">Liite 3 Pikasuunnitelma</w:t>
       </w:r>
+      <w:r>
+        <w:rPr>
+          <w:rtl w:val="0"/>
+        </w:rPr>
+      </w:r>
+    </w:p>
+    <w:p>
+      <w:pPr>
+        <w:rPr/>
+      </w:pPr>
+      <w:r>
+        <w:rPr/>
+        <w:drawing>
+          <wp:inline distB="114300" distT="114300" distL="114300" distR="114300">
+            <wp:extent cx="5444591" cy="3071813"/>
+            <wp:effectExtent b="0" l="0" r="0" t="0"/>
+            <wp:docPr id="1" name="image1.png"/>
+            <a:graphic>
+              <a:graphicData uri="http://schemas.openxmlformats.org/drawingml/2006/picture">
+                <pic:pic>
+                  <pic:nvPicPr>
+                    <pic:cNvPr id="0" name="image1.png"/>
+                    <pic:cNvPicPr preferRelativeResize="0"/>
+                  </pic:nvPicPr>
+                  <pic:blipFill>
+                    <a:blip r:embed="rId7"/>
+                    <a:srcRect b="42168" l="18142" r="52718" t="28677"/>
+                    <a:stretch>
+                      <a:fillRect/>
+                    </a:stretch>
+                  </pic:blipFill>
+                  <pic:spPr>
+                    <a:xfrm>
+                      <a:off x="0" y="0"/>
+                      <a:ext cx="5444591" cy="3071813"/>
+                    </a:xfrm>
+                    <a:prstGeom prst="rect"/>
+                    <a:ln/>
+                  </pic:spPr>
+                </pic:pic>
+              </a:graphicData>
+            </a:graphic>
+          </wp:inline>
+        </w:drawing>
+      </w:r>
+      <w:r>
+        <w:rPr>
+          <w:rtl w:val="0"/>
+        </w:rPr>
+      </w:r>
+    </w:p>
+    <w:p>
+      <w:pPr>
+        <w:jc w:val="both"/>
+        <w:rPr/>
+      </w:pPr>
+      <w:r>
+        <w:rPr>
+          <w:rtl w:val="0"/>
+        </w:rPr>
+        <w:t xml:space="preserve">Raetorin etusivu PC:llä luonnos Tietokoneen ruudulla, 1080p-resoluutiolla. Tyyliasua muokataan projektin edetessä mutta päätoiminnot / laatikot pidetään samanlaisena.</w:t>
+      </w:r>
+    </w:p>
+    <w:p>
+      <w:pPr>
+        <w:rPr/>
+      </w:pPr>
+      <w:r>
+        <w:rPr>
+          <w:rtl w:val="0"/>
+        </w:rPr>
+      </w:r>
+    </w:p>
+    <w:p>
+      <w:pPr>
+        <w:rPr/>
+      </w:pPr>
+      <w:r>
+        <w:rPr/>
+        <w:drawing>
+          <wp:inline distB="114300" distT="114300" distL="114300" distR="114300">
+            <wp:extent cx="5462588" cy="3065840"/>
+            <wp:effectExtent b="0" l="0" r="0" t="0"/>
+            <wp:docPr id="5" name="image3.png"/>
+            <a:graphic>
+              <a:graphicData uri="http://schemas.openxmlformats.org/drawingml/2006/picture">
+                <pic:pic>
+                  <pic:nvPicPr>
+                    <pic:cNvPr id="0" name="image3.png"/>
+                    <pic:cNvPicPr preferRelativeResize="0"/>
+                  </pic:nvPicPr>
+                  <pic:blipFill>
+                    <a:blip r:embed="rId8"/>
+                    <a:srcRect b="9012" l="18205" r="52757" t="62109"/>
+                    <a:stretch>
+                      <a:fillRect/>
+                    </a:stretch>
+                  </pic:blipFill>
+                  <pic:spPr>
+                    <a:xfrm>
+                      <a:off x="0" y="0"/>
+                      <a:ext cx="5462588" cy="3065840"/>
+                    </a:xfrm>
+                    <a:prstGeom prst="rect"/>
+                    <a:ln/>
+                  </pic:spPr>
+                </pic:pic>
+              </a:graphicData>
+            </a:graphic>
+          </wp:inline>
+        </w:drawing>
+      </w:r>
+      <w:r>
+        <w:rPr>
+          <w:rtl w:val="0"/>
+        </w:rPr>
+      </w:r>
+    </w:p>
+    <w:p>
+      <w:pPr>
+        <w:jc w:val="both"/>
+        <w:rPr/>
+      </w:pPr>
+      <w:r>
+        <w:rPr>
+          <w:rtl w:val="0"/>
+        </w:rPr>
+        <w:t xml:space="preserve">Raetorin päiväkirja luonnos Tietokoneen ruudulla, 1080p-resoluutio. Uudet linkit luodaan alapalkkiin statsit/päiväkirjan päälle olevaan laatikkoon.</w:t>
+      </w:r>
+      <w:r>
+        <w:br w:type="page"/>
+      </w:r>
+      <w:r>
+        <w:rPr>
+          <w:rtl w:val="0"/>
+        </w:rPr>
+      </w:r>
+    </w:p>
+    <w:p>
+      <w:pPr>
+        <w:jc w:val="both"/>
+        <w:rPr/>
+      </w:pPr>
+      <w:r>
+        <w:rPr/>
+        <w:drawing>
+          <wp:inline distB="114300" distT="114300" distL="114300" distR="114300">
+            <wp:extent cx="2710952" cy="4891088"/>
+            <wp:effectExtent b="0" l="0" r="0" t="0"/>
+            <wp:docPr id="4" name="image3.png"/>
+            <a:graphic>
+              <a:graphicData uri="http://schemas.openxmlformats.org/drawingml/2006/picture">
+                <pic:pic>
+                  <pic:nvPicPr>
+                    <pic:cNvPr id="0" name="image3.png"/>
+                    <pic:cNvPicPr preferRelativeResize="0"/>
+                  </pic:nvPicPr>
+                  <pic:blipFill>
+                    <a:blip r:embed="rId8"/>
+                    <a:srcRect b="19641" l="48729" r="34973" t="28621"/>
+                    <a:stretch>
+                      <a:fillRect/>
+                    </a:stretch>
+                  </pic:blipFill>
+                  <pic:spPr>
+                    <a:xfrm>
+                      <a:off x="0" y="0"/>
+                      <a:ext cx="2710952" cy="4891088"/>
+                    </a:xfrm>
+                    <a:prstGeom prst="rect"/>
+                    <a:ln/>
+                  </pic:spPr>
+                </pic:pic>
+              </a:graphicData>
+            </a:graphic>
+          </wp:inline>
+        </w:drawing>
+      </w:r>
+      <w:r>
+        <w:rPr/>
+        <w:drawing>
+          <wp:inline distB="114300" distT="114300" distL="114300" distR="114300">
+            <wp:extent cx="2700338" cy="4872139"/>
+            <wp:effectExtent b="0" l="0" r="0" t="0"/>
+            <wp:docPr id="2" name="image3.png"/>
+            <a:graphic>
+              <a:graphicData uri="http://schemas.openxmlformats.org/drawingml/2006/picture">
+                <pic:pic>
+                  <pic:nvPicPr>
+                    <pic:cNvPr id="0" name="image3.png"/>
+                    <pic:cNvPicPr preferRelativeResize="0"/>
+                  </pic:nvPicPr>
+                  <pic:blipFill>
+                    <a:blip r:embed="rId8"/>
+                    <a:srcRect b="19533" l="66569" r="17133" t="28730"/>
+                    <a:stretch>
+                      <a:fillRect/>
+                    </a:stretch>
+                  </pic:blipFill>
+                  <pic:spPr>
+                    <a:xfrm>
+                      <a:off x="0" y="0"/>
+                      <a:ext cx="2700338" cy="4872139"/>
+                    </a:xfrm>
+                    <a:prstGeom prst="rect"/>
+                    <a:ln/>
+                  </pic:spPr>
+                </pic:pic>
+              </a:graphicData>
+            </a:graphic>
+          </wp:inline>
+        </w:drawing>
+      </w:r>
+      <w:r>
+        <w:rPr>
+          <w:rtl w:val="0"/>
+        </w:rPr>
+      </w:r>
+    </w:p>
+    <w:p>
+      <w:pPr>
+        <w:jc w:val="both"/>
+        <w:rPr/>
+      </w:pPr>
+      <w:r>
+        <w:rPr>
+          <w:rtl w:val="0"/>
+        </w:rPr>
+        <w:t xml:space="preserve">Raetori etusivun ja päiväkirjan luonnos mobiilissa ( 1080p-resoluutio ). Useammat käyttötoiminnot sekä linkit siirretään alapalkkiin koska ovat lähempänä mobiililaitteen primaari käyttöpainikkeita (home, window, etc). Voidaan myös käyttää yläpalkkia kuten Työpöytä-luonnoksessa. Varataan mahdollisuus pyyhkäisylle sivuilta sivuille siirtymiseksi.</w:t>
+      </w:r>
+      <w:r>
+        <w:rPr>
+          <w:rtl w:val="0"/>
+        </w:rPr>
+      </w:r>
     </w:p>
     <w:sectPr>
-      <w:headerReference r:id="rId7" w:type="default"/>
-      <w:headerReference r:id="rId8" w:type="first"/>
-      <w:footerReference r:id="rId9" w:type="default"/>
-      <w:footerReference r:id="rId10" w:type="first"/>
+      <w:headerReference r:id="rId9" w:type="default"/>
+      <w:headerReference r:id="rId10" w:type="first"/>
+      <w:footerReference r:id="rId11" w:type="default"/>
+      <w:footerReference r:id="rId12" w:type="first"/>
       <w:pgSz w:h="16838" w:w="11906"/>
       <w:pgMar w:bottom="1440" w:top="1440" w:left="1440" w:right="1440" w:header="0" w:footer="720"/>
       <w:pgNumType w:start="1"/>

</xml_diff>